<commit_message>
Change report a little bit
</commit_message>
<xml_diff>
--- a/report/Report.docx
+++ b/report/Report.docx
@@ -17,6 +17,14 @@
           <w:sz w:val="36"/>
           <w:szCs w:val="36"/>
         </w:rPr>
+        <w:t xml:space="preserve">CS5272 – Assignment 2 </w:t>
+      </w:r>
+      <w:r>
+        <w:rPr>
+          <w:rFonts w:ascii="Times New Roman" w:hAnsi="Times New Roman" w:cs="Times New Roman"/>
+          <w:sz w:val="36"/>
+          <w:szCs w:val="36"/>
+        </w:rPr>
         <w:t>Report</w:t>
       </w:r>
     </w:p>
@@ -31,6 +39,362 @@
     </w:p>
     <w:p>
       <w:pPr>
+        <w:spacing w:line="360" w:lineRule="auto"/>
+        <w:jc w:val="both"/>
+        <w:rPr>
+          <w:rFonts w:cs="Times New Roman"/>
+          <w:sz w:val="24"/>
+          <w:szCs w:val="24"/>
+        </w:rPr>
+      </w:pPr>
+      <w:r>
+        <w:rPr>
+          <w:rFonts w:cs="Times New Roman"/>
+          <w:sz w:val="24"/>
+          <w:szCs w:val="24"/>
+        </w:rPr>
+        <w:t xml:space="preserve">In this assignment, we </w:t>
+      </w:r>
+      <w:r>
+        <w:rPr>
+          <w:rFonts w:cs="Times New Roman"/>
+          <w:sz w:val="24"/>
+          <w:szCs w:val="24"/>
+        </w:rPr>
+        <w:t>design</w:t>
+      </w:r>
+      <w:r>
+        <w:rPr>
+          <w:rFonts w:cs="Times New Roman"/>
+          <w:sz w:val="24"/>
+          <w:szCs w:val="24"/>
+        </w:rPr>
+        <w:t xml:space="preserve"> a light controller for a smart room that will respond to</w:t>
+      </w:r>
+      <w:r>
+        <w:rPr>
+          <w:rFonts w:cs="Times New Roman"/>
+          <w:sz w:val="24"/>
+          <w:szCs w:val="24"/>
+        </w:rPr>
+        <w:t xml:space="preserve"> changes in </w:t>
+      </w:r>
+      <w:r>
+        <w:rPr>
+          <w:rFonts w:cs="Times New Roman"/>
+          <w:sz w:val="24"/>
+          <w:szCs w:val="24"/>
+        </w:rPr>
+        <w:t>door and air conditioner state by switching on and o</w:t>
+      </w:r>
+      <w:r>
+        <w:rPr>
+          <w:rFonts w:cs="Times New Roman"/>
+          <w:sz w:val="24"/>
+          <w:szCs w:val="24"/>
+        </w:rPr>
+        <w:t>f</w:t>
+      </w:r>
+      <w:r>
+        <w:rPr>
+          <w:rFonts w:cs="Times New Roman"/>
+          <w:sz w:val="24"/>
+          <w:szCs w:val="24"/>
+        </w:rPr>
+        <w:t xml:space="preserve">f the light as necessary, dimming the light to a lower </w:t>
+      </w:r>
+      <w:r>
+        <w:rPr>
+          <w:rFonts w:cs="Times New Roman"/>
+          <w:sz w:val="24"/>
+          <w:szCs w:val="24"/>
+        </w:rPr>
+        <w:t>intensity when the room is left, and turning on the alarm when the air conditioner is on while the room door is opened.</w:t>
+      </w:r>
+      <w:r>
+        <w:rPr>
+          <w:rFonts w:cs="Times New Roman"/>
+          <w:sz w:val="24"/>
+          <w:szCs w:val="24"/>
+        </w:rPr>
+        <w:t xml:space="preserve"> The light controller is designed to meet the requirement given in the assignment.</w:t>
+      </w:r>
+    </w:p>
+    <w:p>
+      <w:pPr>
+        <w:spacing w:line="360" w:lineRule="auto"/>
+        <w:jc w:val="both"/>
+        <w:rPr>
+          <w:rFonts w:cs="Times New Roman"/>
+          <w:sz w:val="24"/>
+          <w:szCs w:val="24"/>
+        </w:rPr>
+      </w:pPr>
+    </w:p>
+    <w:p>
+      <w:pPr>
+        <w:spacing w:line="360" w:lineRule="auto"/>
+        <w:jc w:val="both"/>
+        <w:rPr>
+          <w:rFonts w:cs="Times New Roman"/>
+          <w:sz w:val="24"/>
+          <w:szCs w:val="24"/>
+        </w:rPr>
+      </w:pPr>
+      <w:r>
+        <w:rPr>
+          <w:rFonts w:cs="Times New Roman"/>
+          <w:sz w:val="24"/>
+          <w:szCs w:val="24"/>
+        </w:rPr>
+        <w:t>Aside from the predefined requirement, we add the following assumption to the system to enhance the performance of the light controller in creating a better smart room.</w:t>
+      </w:r>
+    </w:p>
+    <w:p>
+      <w:pPr>
+        <w:spacing w:line="360" w:lineRule="auto"/>
+        <w:jc w:val="both"/>
+        <w:rPr>
+          <w:rFonts w:cs="Times New Roman"/>
+          <w:sz w:val="24"/>
+          <w:szCs w:val="24"/>
+        </w:rPr>
+      </w:pPr>
+      <w:r>
+        <w:rPr>
+          <w:rFonts w:cs="Times New Roman"/>
+          <w:sz w:val="24"/>
+          <w:szCs w:val="24"/>
+        </w:rPr>
+        <w:t>1. If the door is open while the air conditioner is on, then the alarm is turned on.</w:t>
+      </w:r>
+    </w:p>
+    <w:p>
+      <w:pPr>
+        <w:spacing w:line="360" w:lineRule="auto"/>
+        <w:jc w:val="both"/>
+        <w:rPr>
+          <w:rFonts w:cs="Times New Roman"/>
+          <w:sz w:val="24"/>
+          <w:szCs w:val="24"/>
+        </w:rPr>
+      </w:pPr>
+      <w:r>
+        <w:rPr>
+          <w:rFonts w:cs="Times New Roman"/>
+          <w:sz w:val="24"/>
+          <w:szCs w:val="24"/>
+        </w:rPr>
+        <w:t xml:space="preserve">2. </w:t>
+      </w:r>
+      <w:r>
+        <w:rPr>
+          <w:rFonts w:cs="Times New Roman"/>
+          <w:sz w:val="24"/>
+          <w:szCs w:val="24"/>
+        </w:rPr>
+        <w:t>If the door is not open or the air conditioner is off, then the alarm is turned off.</w:t>
+      </w:r>
+    </w:p>
+    <w:p>
+      <w:pPr>
+        <w:spacing w:line="360" w:lineRule="auto"/>
+        <w:jc w:val="both"/>
+        <w:rPr>
+          <w:rFonts w:cs="Times New Roman"/>
+          <w:sz w:val="24"/>
+          <w:szCs w:val="24"/>
+        </w:rPr>
+      </w:pPr>
+      <w:r>
+        <w:rPr>
+          <w:rFonts w:cs="Times New Roman"/>
+          <w:sz w:val="24"/>
+          <w:szCs w:val="24"/>
+        </w:rPr>
+        <w:t>3. Door switch and air conditioner switch cannot be simultaneously pressed</w:t>
+      </w:r>
+      <w:r>
+        <w:rPr>
+          <w:rFonts w:cs="Times New Roman"/>
+          <w:sz w:val="24"/>
+          <w:szCs w:val="24"/>
+        </w:rPr>
+        <w:t xml:space="preserve"> in one clock tick</w:t>
+      </w:r>
+      <w:r>
+        <w:rPr>
+          <w:rFonts w:cs="Times New Roman"/>
+          <w:sz w:val="24"/>
+          <w:szCs w:val="24"/>
+        </w:rPr>
+        <w:t>. If this happens, we will assume that only door switch is pressed.</w:t>
+      </w:r>
+    </w:p>
+    <w:p>
+      <w:pPr>
+        <w:spacing w:line="360" w:lineRule="auto"/>
+        <w:jc w:val="both"/>
+        <w:rPr>
+          <w:rFonts w:cs="Times New Roman"/>
+          <w:sz w:val="24"/>
+          <w:szCs w:val="24"/>
+        </w:rPr>
+      </w:pPr>
+    </w:p>
+    <w:p>
+      <w:pPr>
+        <w:spacing w:line="360" w:lineRule="auto"/>
+        <w:jc w:val="both"/>
+        <w:rPr>
+          <w:rFonts w:cs="Times New Roman"/>
+          <w:sz w:val="24"/>
+          <w:szCs w:val="24"/>
+        </w:rPr>
+      </w:pPr>
+      <w:r>
+        <w:rPr>
+          <w:rFonts w:cs="Times New Roman"/>
+          <w:sz w:val="24"/>
+          <w:szCs w:val="24"/>
+        </w:rPr>
+        <w:t>The specification for led light for alarm and room light is as follows.</w:t>
+      </w:r>
+    </w:p>
+    <w:p>
+      <w:pPr>
+        <w:spacing w:line="360" w:lineRule="auto"/>
+        <w:jc w:val="both"/>
+        <w:rPr>
+          <w:rFonts w:cs="Times New Roman"/>
+          <w:sz w:val="24"/>
+          <w:szCs w:val="24"/>
+        </w:rPr>
+      </w:pPr>
+      <w:r>
+        <w:rPr>
+          <w:rFonts w:cs="Times New Roman"/>
+          <w:sz w:val="24"/>
+          <w:szCs w:val="24"/>
+        </w:rPr>
+        <w:t>1</w:t>
+      </w:r>
+      <w:r>
+        <w:rPr>
+          <w:rFonts w:cs="Times New Roman"/>
+          <w:sz w:val="24"/>
+          <w:szCs w:val="24"/>
+        </w:rPr>
+        <w:t xml:space="preserve"> </w:t>
+      </w:r>
+      <w:r>
+        <w:rPr>
+          <w:rFonts w:cs="Times New Roman"/>
+          <w:sz w:val="24"/>
+          <w:szCs w:val="24"/>
+        </w:rPr>
+        <w:t>The alarm</w:t>
+      </w:r>
+      <w:r>
+        <w:rPr>
+          <w:rFonts w:cs="Times New Roman"/>
+          <w:sz w:val="24"/>
+          <w:szCs w:val="24"/>
+        </w:rPr>
+        <w:t xml:space="preserve"> ha</w:t>
+      </w:r>
+      <w:r>
+        <w:rPr>
+          <w:rFonts w:cs="Times New Roman"/>
+          <w:sz w:val="24"/>
+          <w:szCs w:val="24"/>
+        </w:rPr>
+        <w:t>s</w:t>
+      </w:r>
+      <w:r>
+        <w:rPr>
+          <w:rFonts w:cs="Times New Roman"/>
+          <w:sz w:val="24"/>
+          <w:szCs w:val="24"/>
+        </w:rPr>
+        <w:t xml:space="preserve"> blinking </w:t>
+      </w:r>
+      <w:proofErr w:type="gramStart"/>
+      <w:r>
+        <w:rPr>
+          <w:rFonts w:cs="Times New Roman"/>
+          <w:sz w:val="24"/>
+          <w:szCs w:val="24"/>
+        </w:rPr>
+        <w:t>period  400</w:t>
+      </w:r>
+      <w:proofErr w:type="gramEnd"/>
+      <w:r>
+        <w:rPr>
+          <w:rFonts w:cs="Times New Roman"/>
+          <w:sz w:val="24"/>
+          <w:szCs w:val="24"/>
+        </w:rPr>
+        <w:t xml:space="preserve"> </w:t>
+      </w:r>
+      <w:proofErr w:type="spellStart"/>
+      <w:r>
+        <w:rPr>
+          <w:rFonts w:cs="Times New Roman"/>
+          <w:sz w:val="24"/>
+          <w:szCs w:val="24"/>
+        </w:rPr>
+        <w:t>ms.</w:t>
+      </w:r>
+      <w:proofErr w:type="spellEnd"/>
+      <w:r>
+        <w:rPr>
+          <w:rFonts w:cs="Times New Roman"/>
+          <w:sz w:val="24"/>
+          <w:szCs w:val="24"/>
+        </w:rPr>
+        <w:t xml:space="preserve"> The led light will be on for 200 ms and will be off for the next 200 </w:t>
+      </w:r>
+      <w:proofErr w:type="spellStart"/>
+      <w:r>
+        <w:rPr>
+          <w:rFonts w:cs="Times New Roman"/>
+          <w:sz w:val="24"/>
+          <w:szCs w:val="24"/>
+        </w:rPr>
+        <w:t>ms.</w:t>
+      </w:r>
+      <w:proofErr w:type="spellEnd"/>
+    </w:p>
+    <w:p>
+      <w:pPr>
+        <w:spacing w:line="360" w:lineRule="auto"/>
+        <w:jc w:val="both"/>
+        <w:rPr>
+          <w:rFonts w:cs="Times New Roman"/>
+          <w:sz w:val="24"/>
+          <w:szCs w:val="24"/>
+        </w:rPr>
+      </w:pPr>
+      <w:r>
+        <w:rPr>
+          <w:rFonts w:cs="Times New Roman"/>
+          <w:sz w:val="24"/>
+          <w:szCs w:val="24"/>
+        </w:rPr>
+        <w:t>2. The room light can dim down to 1/128 times its highest intensity</w:t>
+      </w:r>
+      <w:r>
+        <w:rPr>
+          <w:rFonts w:cs="Times New Roman"/>
+          <w:sz w:val="24"/>
+          <w:szCs w:val="24"/>
+        </w:rPr>
+        <w:t>.</w:t>
+      </w:r>
+    </w:p>
+    <w:p>
+      <w:pPr>
         <w:jc w:val="both"/>
         <w:rPr>
           <w:rFonts w:ascii="Times New Roman" w:hAnsi="Times New Roman" w:cs="Times New Roman"/>
@@ -38,252 +402,6 @@
           <w:szCs w:val="24"/>
         </w:rPr>
       </w:pPr>
-      <w:r>
-        <w:rPr>
-          <w:rFonts w:ascii="Times New Roman" w:hAnsi="Times New Roman" w:cs="Times New Roman"/>
-          <w:sz w:val="24"/>
-          <w:szCs w:val="24"/>
-        </w:rPr>
-        <w:t xml:space="preserve">In this assignment, we </w:t>
-      </w:r>
-      <w:r>
-        <w:rPr>
-          <w:rFonts w:ascii="Times New Roman" w:hAnsi="Times New Roman" w:cs="Times New Roman"/>
-          <w:sz w:val="24"/>
-          <w:szCs w:val="24"/>
-        </w:rPr>
-        <w:t>design</w:t>
-      </w:r>
-      <w:r>
-        <w:rPr>
-          <w:rFonts w:ascii="Times New Roman" w:hAnsi="Times New Roman" w:cs="Times New Roman"/>
-          <w:sz w:val="24"/>
-          <w:szCs w:val="24"/>
-        </w:rPr>
-        <w:t xml:space="preserve"> a light controller for a smart room that will respond to</w:t>
-      </w:r>
-      <w:r>
-        <w:rPr>
-          <w:rFonts w:ascii="Times New Roman" w:hAnsi="Times New Roman" w:cs="Times New Roman"/>
-          <w:sz w:val="24"/>
-          <w:szCs w:val="24"/>
-        </w:rPr>
-        <w:t xml:space="preserve"> changes in </w:t>
-      </w:r>
-      <w:r>
-        <w:rPr>
-          <w:rFonts w:ascii="Times New Roman" w:hAnsi="Times New Roman" w:cs="Times New Roman"/>
-          <w:sz w:val="24"/>
-          <w:szCs w:val="24"/>
-        </w:rPr>
-        <w:t>door and air conditioner state by switching on and o</w:t>
-      </w:r>
-      <w:r>
-        <w:rPr>
-          <w:rFonts w:ascii="Times New Roman" w:hAnsi="Times New Roman" w:cs="Times New Roman"/>
-          <w:sz w:val="24"/>
-          <w:szCs w:val="24"/>
-        </w:rPr>
-        <w:t>f</w:t>
-      </w:r>
-      <w:r>
-        <w:rPr>
-          <w:rFonts w:ascii="Times New Roman" w:hAnsi="Times New Roman" w:cs="Times New Roman"/>
-          <w:sz w:val="24"/>
-          <w:szCs w:val="24"/>
-        </w:rPr>
-        <w:t xml:space="preserve">f the light as necessary, dimming the light to a lower </w:t>
-      </w:r>
-      <w:r>
-        <w:rPr>
-          <w:rFonts w:ascii="Times New Roman" w:hAnsi="Times New Roman" w:cs="Times New Roman"/>
-          <w:sz w:val="24"/>
-          <w:szCs w:val="24"/>
-        </w:rPr>
-        <w:t>intensity when the room is left, and turning on the alarm when the air conditioner is on while the room door is opened.</w:t>
-      </w:r>
-      <w:r>
-        <w:rPr>
-          <w:rFonts w:ascii="Times New Roman" w:hAnsi="Times New Roman" w:cs="Times New Roman"/>
-          <w:sz w:val="24"/>
-          <w:szCs w:val="24"/>
-        </w:rPr>
-        <w:t xml:space="preserve"> The light controller is designed to meet the requirement given in the assignment.</w:t>
-      </w:r>
-    </w:p>
-    <w:p>
-      <w:pPr>
-        <w:jc w:val="both"/>
-        <w:rPr>
-          <w:rFonts w:ascii="Times New Roman" w:hAnsi="Times New Roman" w:cs="Times New Roman"/>
-          <w:sz w:val="24"/>
-          <w:szCs w:val="24"/>
-        </w:rPr>
-      </w:pPr>
-      <w:r>
-        <w:rPr>
-          <w:rFonts w:ascii="Times New Roman" w:hAnsi="Times New Roman" w:cs="Times New Roman"/>
-          <w:sz w:val="24"/>
-          <w:szCs w:val="24"/>
-        </w:rPr>
-        <w:t>Aside from the predefined requirement, we add the following assumption to the system to enhance the performance of the light controller in creating a better smart room.</w:t>
-      </w:r>
-    </w:p>
-    <w:p>
-      <w:pPr>
-        <w:jc w:val="both"/>
-        <w:rPr>
-          <w:rFonts w:ascii="Times New Roman" w:hAnsi="Times New Roman" w:cs="Times New Roman"/>
-          <w:sz w:val="24"/>
-          <w:szCs w:val="24"/>
-        </w:rPr>
-      </w:pPr>
-      <w:r>
-        <w:rPr>
-          <w:rFonts w:ascii="Times New Roman" w:hAnsi="Times New Roman" w:cs="Times New Roman"/>
-          <w:sz w:val="24"/>
-          <w:szCs w:val="24"/>
-        </w:rPr>
-        <w:t>1. If the door is open while the air conditioner is on, then the alarm is turned on.</w:t>
-      </w:r>
-    </w:p>
-    <w:p>
-      <w:pPr>
-        <w:jc w:val="both"/>
-        <w:rPr>
-          <w:rFonts w:ascii="Times New Roman" w:hAnsi="Times New Roman" w:cs="Times New Roman"/>
-          <w:sz w:val="24"/>
-          <w:szCs w:val="24"/>
-        </w:rPr>
-      </w:pPr>
-      <w:r>
-        <w:rPr>
-          <w:rFonts w:ascii="Times New Roman" w:hAnsi="Times New Roman" w:cs="Times New Roman"/>
-          <w:sz w:val="24"/>
-          <w:szCs w:val="24"/>
-        </w:rPr>
-        <w:t>2. The alarm can be turned on by switching off the air conditioner, when the door is still opened.</w:t>
-      </w:r>
-    </w:p>
-    <w:p>
-      <w:pPr>
-        <w:jc w:val="both"/>
-        <w:rPr>
-          <w:rFonts w:ascii="Times New Roman" w:hAnsi="Times New Roman" w:cs="Times New Roman"/>
-          <w:sz w:val="24"/>
-          <w:szCs w:val="24"/>
-        </w:rPr>
-      </w:pPr>
-      <w:r>
-        <w:rPr>
-          <w:rFonts w:ascii="Times New Roman" w:hAnsi="Times New Roman" w:cs="Times New Roman"/>
-          <w:sz w:val="24"/>
-          <w:szCs w:val="24"/>
-        </w:rPr>
-        <w:t>3. Door switch and air conditioner switch cannot be simultaneously pressed. If this happens, we will assume that only door switch is pressed.</w:t>
-      </w:r>
-    </w:p>
-    <w:p>
-      <w:pPr>
-        <w:jc w:val="both"/>
-        <w:rPr>
-          <w:rFonts w:ascii="Times New Roman" w:hAnsi="Times New Roman" w:cs="Times New Roman"/>
-          <w:sz w:val="24"/>
-          <w:szCs w:val="24"/>
-        </w:rPr>
-      </w:pPr>
-      <w:r>
-        <w:rPr>
-          <w:rFonts w:ascii="Times New Roman" w:hAnsi="Times New Roman" w:cs="Times New Roman"/>
-          <w:sz w:val="24"/>
-          <w:szCs w:val="24"/>
-        </w:rPr>
-        <w:t>The specification for led light for alarm and room light is as follows.</w:t>
-      </w:r>
-    </w:p>
-    <w:p>
-      <w:pPr>
-        <w:jc w:val="both"/>
-        <w:rPr>
-          <w:rFonts w:ascii="Times New Roman" w:hAnsi="Times New Roman" w:cs="Times New Roman"/>
-          <w:sz w:val="24"/>
-          <w:szCs w:val="24"/>
-        </w:rPr>
-      </w:pPr>
-      <w:r>
-        <w:rPr>
-          <w:rFonts w:ascii="Times New Roman" w:hAnsi="Times New Roman" w:cs="Times New Roman"/>
-          <w:sz w:val="24"/>
-          <w:szCs w:val="24"/>
-        </w:rPr>
-        <w:t>1</w:t>
-      </w:r>
-      <w:r>
-        <w:rPr>
-          <w:rFonts w:ascii="Times New Roman" w:hAnsi="Times New Roman" w:cs="Times New Roman"/>
-          <w:sz w:val="24"/>
-          <w:szCs w:val="24"/>
-        </w:rPr>
-        <w:t xml:space="preserve"> </w:t>
-      </w:r>
-      <w:r>
-        <w:rPr>
-          <w:rFonts w:ascii="Times New Roman" w:hAnsi="Times New Roman" w:cs="Times New Roman"/>
-          <w:sz w:val="24"/>
-          <w:szCs w:val="24"/>
-        </w:rPr>
-        <w:t>The alarm</w:t>
-      </w:r>
-      <w:r>
-        <w:rPr>
-          <w:rFonts w:ascii="Times New Roman" w:hAnsi="Times New Roman" w:cs="Times New Roman"/>
-          <w:sz w:val="24"/>
-          <w:szCs w:val="24"/>
-        </w:rPr>
-        <w:t xml:space="preserve"> ha</w:t>
-      </w:r>
-      <w:r>
-        <w:rPr>
-          <w:rFonts w:ascii="Times New Roman" w:hAnsi="Times New Roman" w:cs="Times New Roman"/>
-          <w:sz w:val="24"/>
-          <w:szCs w:val="24"/>
-        </w:rPr>
-        <w:t>s</w:t>
-      </w:r>
-      <w:r>
-        <w:rPr>
-          <w:rFonts w:ascii="Times New Roman" w:hAnsi="Times New Roman" w:cs="Times New Roman"/>
-          <w:sz w:val="24"/>
-          <w:szCs w:val="24"/>
-        </w:rPr>
-        <w:t xml:space="preserve"> blinking period  400 ms. The led light will be on for 200 ms and will be off for the next 200 ms.</w:t>
-      </w:r>
-    </w:p>
-    <w:p>
-      <w:pPr>
-        <w:jc w:val="both"/>
-        <w:rPr>
-          <w:rFonts w:ascii="Times New Roman" w:hAnsi="Times New Roman" w:cs="Times New Roman"/>
-          <w:sz w:val="24"/>
-          <w:szCs w:val="24"/>
-        </w:rPr>
-      </w:pPr>
-      <w:r>
-        <w:rPr>
-          <w:rFonts w:ascii="Times New Roman" w:hAnsi="Times New Roman" w:cs="Times New Roman"/>
-          <w:sz w:val="24"/>
-          <w:szCs w:val="24"/>
-        </w:rPr>
-        <w:t>2. The room light can dim down to 1/128 times its highest intensity</w:t>
-      </w:r>
-      <w:r>
-        <w:rPr>
-          <w:rFonts w:ascii="Times New Roman" w:hAnsi="Times New Roman" w:cs="Times New Roman"/>
-          <w:sz w:val="24"/>
-          <w:szCs w:val="24"/>
-        </w:rPr>
-        <w:t>.</w:t>
-      </w:r>
     </w:p>
     <w:sectPr>
       <w:pgSz w:w="11906" w:h="16838"/>

</xml_diff>